<commit_message>
A lot of updates, now you can change your password
</commit_message>
<xml_diff>
--- a/progetto esame/screen/Nuovo Microsoft Word Document.docx
+++ b/progetto esame/screen/Nuovo Microsoft Word Document.docx
@@ -1,342 +1,14 @@
 
 <file path=word/document.xml><?xml version="1.0" encoding="utf-8"?>
-<w:document xmlns:wpc="http://schemas.microsoft.com/office/word/2010/wordprocessingCanvas" xmlns:mc="http://schemas.openxmlformats.org/markup-compatibility/2006" xmlns:o="urn:schemas-microsoft-com:office:office" xmlns:r="http://schemas.openxmlformats.org/officeDocument/2006/relationships" xmlns:m="http://schemas.openxmlformats.org/officeDocument/2006/math" xmlns:v="urn:schemas-microsoft-com:vml" xmlns:wp14="http://schemas.microsoft.com/office/word/2010/wordprocessingDrawing" xmlns:wp="http://schemas.openxmlformats.org/drawingml/2006/wordprocessingDrawing" xmlns:w10="urn:schemas-microsoft-com:office:word" xmlns:w="http://schemas.openxmlformats.org/wordprocessingml/2006/main" xmlns:w14="http://schemas.microsoft.com/office/word/2010/wordml" xmlns:w15="http://schemas.microsoft.com/office/word/2012/wordml" xmlns:wpg="http://schemas.microsoft.com/office/word/2010/wordprocessingGroup" xmlns:wpi="http://schemas.microsoft.com/office/word/2010/wordprocessingInk" xmlns:wne="http://schemas.microsoft.com/office/word/2006/wordml" xmlns:wps="http://schemas.microsoft.com/office/word/2010/wordprocessingShape" mc:Ignorable="w14 w15 wp14">
+<w:document xmlns:wpc="http://schemas.microsoft.com/office/word/2010/wordprocessingCanvas" xmlns:cx="http://schemas.microsoft.com/office/drawing/2014/chartex" xmlns:cx1="http://schemas.microsoft.com/office/drawing/2015/9/8/chartex" xmlns:mc="http://schemas.openxmlformats.org/markup-compatibility/2006" xmlns:o="urn:schemas-microsoft-com:office:office" xmlns:r="http://schemas.openxmlformats.org/officeDocument/2006/relationships" xmlns:m="http://schemas.openxmlformats.org/officeDocument/2006/math" xmlns:v="urn:schemas-microsoft-com:vml" xmlns:wp14="http://schemas.microsoft.com/office/word/2010/wordprocessingDrawing" xmlns:wp="http://schemas.openxmlformats.org/drawingml/2006/wordprocessingDrawing" xmlns:w10="urn:schemas-microsoft-com:office:word" xmlns:w="http://schemas.openxmlformats.org/wordprocessingml/2006/main" xmlns:w14="http://schemas.microsoft.com/office/word/2010/wordml" xmlns:w15="http://schemas.microsoft.com/office/word/2012/wordml" xmlns:w16se="http://schemas.microsoft.com/office/word/2015/wordml/symex" xmlns:wpg="http://schemas.microsoft.com/office/word/2010/wordprocessingGroup" xmlns:wpi="http://schemas.microsoft.com/office/word/2010/wordprocessingInk" xmlns:wne="http://schemas.microsoft.com/office/word/2006/wordml" xmlns:wps="http://schemas.microsoft.com/office/word/2010/wordprocessingShape" mc:Ignorable="w14 w15 w16se wp14">
   <w:body>
     <w:p>
+      <w:bookmarkStart w:id="0" w:name="_GoBack"/>
+      <w:bookmarkEnd w:id="0"/>
       <w:r>
         <w:rPr>
           <w:noProof/>
-          <w:lang w:eastAsia="fr-FR"/>
-        </w:rPr>
-        <w:drawing>
-          <wp:inline distT="0" distB="0" distL="0" distR="0">
-            <wp:extent cx="3027232" cy="1535502"/>
-            <wp:effectExtent l="0" t="0" r="1905" b="7620"/>
-            <wp:docPr id="2" name="Immagine 2"/>
-            <wp:cNvGraphicFramePr>
-              <a:graphicFrameLocks xmlns:a="http://schemas.openxmlformats.org/drawingml/2006/main" noChangeAspect="1"/>
-            </wp:cNvGraphicFramePr>
-            <a:graphic xmlns:a="http://schemas.openxmlformats.org/drawingml/2006/main">
-              <a:graphicData uri="http://schemas.openxmlformats.org/drawingml/2006/picture">
-                <pic:pic xmlns:pic="http://schemas.openxmlformats.org/drawingml/2006/picture">
-                  <pic:nvPicPr>
-                    <pic:cNvPr id="0" name="Picture 1"/>
-                    <pic:cNvPicPr>
-                      <a:picLocks noChangeAspect="1" noChangeArrowheads="1"/>
-                    </pic:cNvPicPr>
-                  </pic:nvPicPr>
-                  <pic:blipFill>
-                    <a:blip r:embed="rId4" cstate="print">
-                      <a:extLst>
-                        <a:ext uri="{28A0092B-C50C-407E-A947-70E740481C1C}">
-                          <a14:useLocalDpi xmlns:a14="http://schemas.microsoft.com/office/drawing/2010/main" val="0"/>
-                        </a:ext>
-                      </a:extLst>
-                    </a:blip>
-                    <a:srcRect/>
-                    <a:stretch>
-                      <a:fillRect/>
-                    </a:stretch>
-                  </pic:blipFill>
-                  <pic:spPr bwMode="auto">
-                    <a:xfrm>
-                      <a:off x="0" y="0"/>
-                      <a:ext cx="3062523" cy="1553403"/>
-                    </a:xfrm>
-                    <a:prstGeom prst="rect">
-                      <a:avLst/>
-                    </a:prstGeom>
-                    <a:noFill/>
-                    <a:ln>
-                      <a:noFill/>
-                    </a:ln>
-                  </pic:spPr>
-                </pic:pic>
-              </a:graphicData>
-            </a:graphic>
-          </wp:inline>
-        </w:drawing>
-      </w:r>
-      <w:r>
-        <w:rPr>
-          <w:noProof/>
-          <w:lang w:eastAsia="fr-FR"/>
-        </w:rPr>
-        <w:drawing>
-          <wp:inline distT="0" distB="0" distL="0" distR="0">
-            <wp:extent cx="2907102" cy="1497956"/>
-            <wp:effectExtent l="0" t="0" r="7620" b="7620"/>
-            <wp:docPr id="3" name="Immagine 3"/>
-            <wp:cNvGraphicFramePr>
-              <a:graphicFrameLocks xmlns:a="http://schemas.openxmlformats.org/drawingml/2006/main" noChangeAspect="1"/>
-            </wp:cNvGraphicFramePr>
-            <a:graphic xmlns:a="http://schemas.openxmlformats.org/drawingml/2006/main">
-              <a:graphicData uri="http://schemas.openxmlformats.org/drawingml/2006/picture">
-                <pic:pic xmlns:pic="http://schemas.openxmlformats.org/drawingml/2006/picture">
-                  <pic:nvPicPr>
-                    <pic:cNvPr id="0" name="Picture 2"/>
-                    <pic:cNvPicPr>
-                      <a:picLocks noChangeAspect="1" noChangeArrowheads="1"/>
-                    </pic:cNvPicPr>
-                  </pic:nvPicPr>
-                  <pic:blipFill>
-                    <a:blip r:embed="rId5" cstate="print">
-                      <a:extLst>
-                        <a:ext uri="{28A0092B-C50C-407E-A947-70E740481C1C}">
-                          <a14:useLocalDpi xmlns:a14="http://schemas.microsoft.com/office/drawing/2010/main" val="0"/>
-                        </a:ext>
-                      </a:extLst>
-                    </a:blip>
-                    <a:srcRect/>
-                    <a:stretch>
-                      <a:fillRect/>
-                    </a:stretch>
-                  </pic:blipFill>
-                  <pic:spPr bwMode="auto">
-                    <a:xfrm>
-                      <a:off x="0" y="0"/>
-                      <a:ext cx="2920139" cy="1504674"/>
-                    </a:xfrm>
-                    <a:prstGeom prst="rect">
-                      <a:avLst/>
-                    </a:prstGeom>
-                    <a:noFill/>
-                    <a:ln>
-                      <a:noFill/>
-                    </a:ln>
-                  </pic:spPr>
-                </pic:pic>
-              </a:graphicData>
-            </a:graphic>
-          </wp:inline>
-        </w:drawing>
-      </w:r>
-    </w:p>
-    <w:p>
-      <w:r>
-        <w:rPr>
-          <w:noProof/>
-          <w:lang w:eastAsia="fr-FR"/>
-        </w:rPr>
-        <w:drawing>
-          <wp:inline distT="0" distB="0" distL="0" distR="0">
-            <wp:extent cx="2876010" cy="1250830"/>
-            <wp:effectExtent l="0" t="0" r="635" b="6985"/>
-            <wp:docPr id="4" name="Immagine 4"/>
-            <wp:cNvGraphicFramePr>
-              <a:graphicFrameLocks xmlns:a="http://schemas.openxmlformats.org/drawingml/2006/main" noChangeAspect="1"/>
-            </wp:cNvGraphicFramePr>
-            <a:graphic xmlns:a="http://schemas.openxmlformats.org/drawingml/2006/main">
-              <a:graphicData uri="http://schemas.openxmlformats.org/drawingml/2006/picture">
-                <pic:pic xmlns:pic="http://schemas.openxmlformats.org/drawingml/2006/picture">
-                  <pic:nvPicPr>
-                    <pic:cNvPr id="0" name="Picture 3"/>
-                    <pic:cNvPicPr>
-                      <a:picLocks noChangeAspect="1" noChangeArrowheads="1"/>
-                    </pic:cNvPicPr>
-                  </pic:nvPicPr>
-                  <pic:blipFill>
-                    <a:blip r:embed="rId6" cstate="print">
-                      <a:extLst>
-                        <a:ext uri="{28A0092B-C50C-407E-A947-70E740481C1C}">
-                          <a14:useLocalDpi xmlns:a14="http://schemas.microsoft.com/office/drawing/2010/main" val="0"/>
-                        </a:ext>
-                      </a:extLst>
-                    </a:blip>
-                    <a:srcRect/>
-                    <a:stretch>
-                      <a:fillRect/>
-                    </a:stretch>
-                  </pic:blipFill>
-                  <pic:spPr bwMode="auto">
-                    <a:xfrm>
-                      <a:off x="0" y="0"/>
-                      <a:ext cx="2909405" cy="1265354"/>
-                    </a:xfrm>
-                    <a:prstGeom prst="rect">
-                      <a:avLst/>
-                    </a:prstGeom>
-                    <a:noFill/>
-                    <a:ln>
-                      <a:noFill/>
-                    </a:ln>
-                  </pic:spPr>
-                </pic:pic>
-              </a:graphicData>
-            </a:graphic>
-          </wp:inline>
-        </w:drawing>
-      </w:r>
-      <w:r>
-        <w:rPr>
-          <w:noProof/>
-          <w:lang w:eastAsia="fr-FR"/>
-        </w:rPr>
-        <w:drawing>
-          <wp:inline distT="0" distB="0" distL="0" distR="0">
-            <wp:extent cx="2958861" cy="1210213"/>
-            <wp:effectExtent l="0" t="0" r="0" b="9525"/>
-            <wp:docPr id="5" name="Immagine 5"/>
-            <wp:cNvGraphicFramePr>
-              <a:graphicFrameLocks xmlns:a="http://schemas.openxmlformats.org/drawingml/2006/main" noChangeAspect="1"/>
-            </wp:cNvGraphicFramePr>
-            <a:graphic xmlns:a="http://schemas.openxmlformats.org/drawingml/2006/main">
-              <a:graphicData uri="http://schemas.openxmlformats.org/drawingml/2006/picture">
-                <pic:pic xmlns:pic="http://schemas.openxmlformats.org/drawingml/2006/picture">
-                  <pic:nvPicPr>
-                    <pic:cNvPr id="0" name="Picture 4"/>
-                    <pic:cNvPicPr>
-                      <a:picLocks noChangeAspect="1" noChangeArrowheads="1"/>
-                    </pic:cNvPicPr>
-                  </pic:nvPicPr>
-                  <pic:blipFill>
-                    <a:blip r:embed="rId7" cstate="print">
-                      <a:extLst>
-                        <a:ext uri="{28A0092B-C50C-407E-A947-70E740481C1C}">
-                          <a14:useLocalDpi xmlns:a14="http://schemas.microsoft.com/office/drawing/2010/main" val="0"/>
-                        </a:ext>
-                      </a:extLst>
-                    </a:blip>
-                    <a:srcRect/>
-                    <a:stretch>
-                      <a:fillRect/>
-                    </a:stretch>
-                  </pic:blipFill>
-                  <pic:spPr bwMode="auto">
-                    <a:xfrm>
-                      <a:off x="0" y="0"/>
-                      <a:ext cx="2965155" cy="1212787"/>
-                    </a:xfrm>
-                    <a:prstGeom prst="rect">
-                      <a:avLst/>
-                    </a:prstGeom>
-                    <a:noFill/>
-                    <a:ln>
-                      <a:noFill/>
-                    </a:ln>
-                  </pic:spPr>
-                </pic:pic>
-              </a:graphicData>
-            </a:graphic>
-          </wp:inline>
-        </w:drawing>
-      </w:r>
-    </w:p>
-    <w:p>
-      <w:r>
-        <w:rPr>
-          <w:noProof/>
-          <w:lang w:eastAsia="fr-FR"/>
-        </w:rPr>
-        <w:drawing>
-          <wp:inline distT="0" distB="0" distL="0" distR="0">
-            <wp:extent cx="2889850" cy="1506298"/>
-            <wp:effectExtent l="0" t="0" r="6350" b="0"/>
-            <wp:docPr id="6" name="Immagine 6"/>
-            <wp:cNvGraphicFramePr>
-              <a:graphicFrameLocks xmlns:a="http://schemas.openxmlformats.org/drawingml/2006/main" noChangeAspect="1"/>
-            </wp:cNvGraphicFramePr>
-            <a:graphic xmlns:a="http://schemas.openxmlformats.org/drawingml/2006/main">
-              <a:graphicData uri="http://schemas.openxmlformats.org/drawingml/2006/picture">
-                <pic:pic xmlns:pic="http://schemas.openxmlformats.org/drawingml/2006/picture">
-                  <pic:nvPicPr>
-                    <pic:cNvPr id="0" name="Picture 5"/>
-                    <pic:cNvPicPr>
-                      <a:picLocks noChangeAspect="1" noChangeArrowheads="1"/>
-                    </pic:cNvPicPr>
-                  </pic:nvPicPr>
-                  <pic:blipFill>
-                    <a:blip r:embed="rId8" cstate="print">
-                      <a:extLst>
-                        <a:ext uri="{28A0092B-C50C-407E-A947-70E740481C1C}">
-                          <a14:useLocalDpi xmlns:a14="http://schemas.microsoft.com/office/drawing/2010/main" val="0"/>
-                        </a:ext>
-                      </a:extLst>
-                    </a:blip>
-                    <a:srcRect/>
-                    <a:stretch>
-                      <a:fillRect/>
-                    </a:stretch>
-                  </pic:blipFill>
-                  <pic:spPr bwMode="auto">
-                    <a:xfrm>
-                      <a:off x="0" y="0"/>
-                      <a:ext cx="2901577" cy="1512411"/>
-                    </a:xfrm>
-                    <a:prstGeom prst="rect">
-                      <a:avLst/>
-                    </a:prstGeom>
-                    <a:noFill/>
-                    <a:ln>
-                      <a:noFill/>
-                    </a:ln>
-                  </pic:spPr>
-                </pic:pic>
-              </a:graphicData>
-            </a:graphic>
-          </wp:inline>
-        </w:drawing>
-      </w:r>
-      <w:r>
-        <w:rPr>
-          <w:noProof/>
-          <w:lang w:eastAsia="fr-FR"/>
-        </w:rPr>
-        <w:drawing>
-          <wp:inline distT="0" distB="0" distL="0" distR="0">
-            <wp:extent cx="3183940" cy="1181819"/>
-            <wp:effectExtent l="0" t="0" r="0" b="0"/>
-            <wp:docPr id="7" name="Immagine 7"/>
-            <wp:cNvGraphicFramePr>
-              <a:graphicFrameLocks xmlns:a="http://schemas.openxmlformats.org/drawingml/2006/main" noChangeAspect="1"/>
-            </wp:cNvGraphicFramePr>
-            <a:graphic xmlns:a="http://schemas.openxmlformats.org/drawingml/2006/main">
-              <a:graphicData uri="http://schemas.openxmlformats.org/drawingml/2006/picture">
-                <pic:pic xmlns:pic="http://schemas.openxmlformats.org/drawingml/2006/picture">
-                  <pic:nvPicPr>
-                    <pic:cNvPr id="0" name="Picture 6"/>
-                    <pic:cNvPicPr>
-                      <a:picLocks noChangeAspect="1" noChangeArrowheads="1"/>
-                    </pic:cNvPicPr>
-                  </pic:nvPicPr>
-                  <pic:blipFill>
-                    <a:blip r:embed="rId9" cstate="print">
-                      <a:extLst>
-                        <a:ext uri="{28A0092B-C50C-407E-A947-70E740481C1C}">
-                          <a14:useLocalDpi xmlns:a14="http://schemas.microsoft.com/office/drawing/2010/main" val="0"/>
-                        </a:ext>
-                      </a:extLst>
-                    </a:blip>
-                    <a:srcRect/>
-                    <a:stretch>
-                      <a:fillRect/>
-                    </a:stretch>
-                  </pic:blipFill>
-                  <pic:spPr bwMode="auto">
-                    <a:xfrm>
-                      <a:off x="0" y="0"/>
-                      <a:ext cx="3191942" cy="1184789"/>
-                    </a:xfrm>
-                    <a:prstGeom prst="rect">
-                      <a:avLst/>
-                    </a:prstGeom>
-                    <a:noFill/>
-                    <a:ln>
-                      <a:noFill/>
-                    </a:ln>
-                  </pic:spPr>
-                </pic:pic>
-              </a:graphicData>
-            </a:graphic>
-          </wp:inline>
-        </w:drawing>
-      </w:r>
-    </w:p>
-    <w:p>
-      <w:r>
-        <w:rPr>
-          <w:noProof/>
-          <w:lang w:eastAsia="fr-FR"/>
+          <w:lang w:val="it-IT" w:eastAsia="it-IT"/>
         </w:rPr>
         <w:drawing>
           <wp:inline distT="0" distB="0" distL="0" distR="0">
@@ -356,7 +28,7 @@
                     </pic:cNvPicPr>
                   </pic:nvPicPr>
                   <pic:blipFill>
-                    <a:blip r:embed="rId10" cstate="print">
+                    <a:blip r:embed="rId4" cstate="print">
                       <a:extLst>
                         <a:ext uri="{28A0092B-C50C-407E-A947-70E740481C1C}">
                           <a14:useLocalDpi xmlns:a14="http://schemas.microsoft.com/office/drawing/2010/main" val="0"/>
@@ -390,61 +62,7 @@
       <w:r>
         <w:rPr>
           <w:noProof/>
-          <w:lang w:eastAsia="fr-FR"/>
-        </w:rPr>
-        <w:drawing>
-          <wp:inline distT="0" distB="0" distL="0" distR="0">
-            <wp:extent cx="3191774" cy="1294869"/>
-            <wp:effectExtent l="0" t="0" r="8890" b="635"/>
-            <wp:docPr id="10" name="Immagine 10"/>
-            <wp:cNvGraphicFramePr>
-              <a:graphicFrameLocks xmlns:a="http://schemas.openxmlformats.org/drawingml/2006/main" noChangeAspect="1"/>
-            </wp:cNvGraphicFramePr>
-            <a:graphic xmlns:a="http://schemas.openxmlformats.org/drawingml/2006/main">
-              <a:graphicData uri="http://schemas.openxmlformats.org/drawingml/2006/picture">
-                <pic:pic xmlns:pic="http://schemas.openxmlformats.org/drawingml/2006/picture">
-                  <pic:nvPicPr>
-                    <pic:cNvPr id="0" name="Picture 9"/>
-                    <pic:cNvPicPr>
-                      <a:picLocks noChangeAspect="1" noChangeArrowheads="1"/>
-                    </pic:cNvPicPr>
-                  </pic:nvPicPr>
-                  <pic:blipFill>
-                    <a:blip r:embed="rId11" cstate="print">
-                      <a:extLst>
-                        <a:ext uri="{28A0092B-C50C-407E-A947-70E740481C1C}">
-                          <a14:useLocalDpi xmlns:a14="http://schemas.microsoft.com/office/drawing/2010/main" val="0"/>
-                        </a:ext>
-                      </a:extLst>
-                    </a:blip>
-                    <a:srcRect/>
-                    <a:stretch>
-                      <a:fillRect/>
-                    </a:stretch>
-                  </pic:blipFill>
-                  <pic:spPr bwMode="auto">
-                    <a:xfrm>
-                      <a:off x="0" y="0"/>
-                      <a:ext cx="3195794" cy="1296500"/>
-                    </a:xfrm>
-                    <a:prstGeom prst="rect">
-                      <a:avLst/>
-                    </a:prstGeom>
-                    <a:noFill/>
-                    <a:ln>
-                      <a:noFill/>
-                    </a:ln>
-                  </pic:spPr>
-                </pic:pic>
-              </a:graphicData>
-            </a:graphic>
-          </wp:inline>
-        </w:drawing>
-      </w:r>
-      <w:r>
-        <w:rPr>
-          <w:noProof/>
-          <w:lang w:eastAsia="fr-FR"/>
+          <w:lang w:val="it-IT" w:eastAsia="it-IT"/>
         </w:rPr>
         <w:drawing>
           <wp:inline distT="0" distB="0" distL="0" distR="0">
@@ -464,7 +82,7 @@
                     </pic:cNvPicPr>
                   </pic:nvPicPr>
                   <pic:blipFill>
-                    <a:blip r:embed="rId12" cstate="print">
+                    <a:blip r:embed="rId5" cstate="print">
                       <a:extLst>
                         <a:ext uri="{28A0092B-C50C-407E-A947-70E740481C1C}">
                           <a14:useLocalDpi xmlns:a14="http://schemas.microsoft.com/office/drawing/2010/main" val="0"/>
@@ -495,8 +113,6 @@
           </wp:inline>
         </w:drawing>
       </w:r>
-      <w:bookmarkStart w:id="0" w:name="_GoBack"/>
-      <w:bookmarkEnd w:id="0"/>
     </w:p>
     <w:sectPr>
       <w:pgSz w:w="11906" w:h="16838"/>
@@ -509,7 +125,7 @@
 </file>
 
 <file path=word/styles.xml><?xml version="1.0" encoding="utf-8"?>
-<w:styles xmlns:mc="http://schemas.openxmlformats.org/markup-compatibility/2006" xmlns:r="http://schemas.openxmlformats.org/officeDocument/2006/relationships" xmlns:w="http://schemas.openxmlformats.org/wordprocessingml/2006/main" xmlns:w14="http://schemas.microsoft.com/office/word/2010/wordml" xmlns:w15="http://schemas.microsoft.com/office/word/2012/wordml" mc:Ignorable="w14 w15">
+<w:styles xmlns:mc="http://schemas.openxmlformats.org/markup-compatibility/2006" xmlns:r="http://schemas.openxmlformats.org/officeDocument/2006/relationships" xmlns:w="http://schemas.openxmlformats.org/wordprocessingml/2006/main" xmlns:w14="http://schemas.microsoft.com/office/word/2010/wordml" xmlns:w15="http://schemas.microsoft.com/office/word/2012/wordml" xmlns:w16se="http://schemas.microsoft.com/office/word/2015/wordml/symex" mc:Ignorable="w14 w15 w16se">
   <w:docDefaults>
     <w:rPrDefault>
       <w:rPr>

</xml_diff>